<commit_message>
Worked on 0.1, 0.5 and 0.2
Not finished 0.2
</commit_message>
<xml_diff>
--- a/Collected_All/0.2.docx
+++ b/Collected_All/0.2.docx
@@ -1,6 +1,6 @@
 
 <file path=word/document.xml><?xml version="1.0" encoding="utf-8"?>
-<w:document xmlns:wpc="http://schemas.microsoft.com/office/word/2010/wordprocessingCanvas" xmlns:cx="http://schemas.microsoft.com/office/drawing/2014/chartex" xmlns:cx1="http://schemas.microsoft.com/office/drawing/2015/9/8/chartex" xmlns:mc="http://schemas.openxmlformats.org/markup-compatibility/2006" xmlns:o="urn:schemas-microsoft-com:office:office" xmlns:r="http://schemas.openxmlformats.org/officeDocument/2006/relationships" xmlns:m="http://schemas.openxmlformats.org/officeDocument/2006/math" xmlns:v="urn:schemas-microsoft-com:vml" xmlns:wp14="http://schemas.microsoft.com/office/word/2010/wordprocessingDrawing" xmlns:wp="http://schemas.openxmlformats.org/drawingml/2006/wordprocessingDrawing" xmlns:w10="urn:schemas-microsoft-com:office:word" xmlns:w="http://schemas.openxmlformats.org/wordprocessingml/2006/main" xmlns:w14="http://schemas.microsoft.com/office/word/2010/wordml" xmlns:w15="http://schemas.microsoft.com/office/word/2012/wordml" xmlns:w16se="http://schemas.microsoft.com/office/word/2015/wordml/symex" xmlns:wpg="http://schemas.microsoft.com/office/word/2010/wordprocessingGroup" xmlns:wpi="http://schemas.microsoft.com/office/word/2010/wordprocessingInk" xmlns:wne="http://schemas.microsoft.com/office/word/2006/wordml" xmlns:wps="http://schemas.microsoft.com/office/word/2010/wordprocessingShape" mc:Ignorable="w14 w15 w16se wp14">
+<w:document xmlns:wpc="http://schemas.microsoft.com/office/word/2010/wordprocessingCanvas" xmlns:cx="http://schemas.microsoft.com/office/drawing/2014/chartex" xmlns:mc="http://schemas.openxmlformats.org/markup-compatibility/2006" xmlns:o="urn:schemas-microsoft-com:office:office" xmlns:r="http://schemas.openxmlformats.org/officeDocument/2006/relationships" xmlns:m="http://schemas.openxmlformats.org/officeDocument/2006/math" xmlns:v="urn:schemas-microsoft-com:vml" xmlns:wp14="http://schemas.microsoft.com/office/word/2010/wordprocessingDrawing" xmlns:wp="http://schemas.openxmlformats.org/drawingml/2006/wordprocessingDrawing" xmlns:w10="urn:schemas-microsoft-com:office:word" xmlns:w="http://schemas.openxmlformats.org/wordprocessingml/2006/main" xmlns:w14="http://schemas.microsoft.com/office/word/2010/wordml" xmlns:w15="http://schemas.microsoft.com/office/word/2012/wordml" xmlns:w16se="http://schemas.microsoft.com/office/word/2015/wordml/symex" xmlns:wpg="http://schemas.microsoft.com/office/word/2010/wordprocessingGroup" xmlns:wpi="http://schemas.microsoft.com/office/word/2010/wordprocessingInk" xmlns:wne="http://schemas.microsoft.com/office/word/2006/wordml" xmlns:wps="http://schemas.microsoft.com/office/word/2010/wordprocessingShape" mc:Ignorable="w14 w15 w16se wp14">
   <w:body>
     <w:p>
       <w:pPr>
@@ -24,7 +24,31 @@
           <w:szCs w:val="28"/>
           <w:lang w:val="en-GB"/>
         </w:rPr>
-        <w:t>Task 0 : Explain what you are doing/ going to accomplish</w:t>
+        <w:t xml:space="preserve">Task </w:t>
+      </w:r>
+      <w:proofErr w:type="gramStart"/>
+      <w:r>
+        <w:rPr>
+          <w:rStyle w:val="normaltextrun"/>
+          <w:rFonts w:ascii="Arial" w:hAnsi="Arial" w:cs="Arial"/>
+          <w:color w:val="000000"/>
+          <w:sz w:val="28"/>
+          <w:szCs w:val="28"/>
+          <w:lang w:val="en-GB"/>
+        </w:rPr>
+        <w:t>0 :</w:t>
+      </w:r>
+      <w:proofErr w:type="gramEnd"/>
+      <w:r>
+        <w:rPr>
+          <w:rStyle w:val="normaltextrun"/>
+          <w:rFonts w:ascii="Arial" w:hAnsi="Arial" w:cs="Arial"/>
+          <w:color w:val="000000"/>
+          <w:sz w:val="28"/>
+          <w:szCs w:val="28"/>
+          <w:lang w:val="en-GB"/>
+        </w:rPr>
+        <w:t xml:space="preserve"> Explain what you are doing/ going to accomplish</w:t>
       </w:r>
       <w:r>
         <w:rPr>
@@ -945,564 +969,605 @@
         </w:rPr>
         <w:t> </w:t>
       </w:r>
-    </w:p>
-    <w:p>
-      <w:pPr>
-        <w:pStyle w:val="paragraph"/>
-        <w:spacing w:before="0" w:beforeAutospacing="0" w:after="0" w:afterAutospacing="0"/>
-        <w:textAlignment w:val="baseline"/>
-        <w:rPr>
-          <w:rStyle w:val="eop"/>
-          <w:rFonts w:ascii="Arial" w:hAnsi="Arial" w:cs="Arial"/>
-          <w:sz w:val="28"/>
-          <w:szCs w:val="28"/>
-          <w:lang w:val="en-GB"/>
-        </w:rPr>
-      </w:pPr>
-    </w:p>
-    <w:p>
-      <w:pPr>
-        <w:pStyle w:val="paragraph"/>
-        <w:spacing w:before="0" w:beforeAutospacing="0" w:after="0" w:afterAutospacing="0"/>
-        <w:textAlignment w:val="baseline"/>
-        <w:rPr>
-          <w:rStyle w:val="normaltextrun"/>
-          <w:rFonts w:ascii="Arial" w:hAnsi="Arial" w:cs="Arial"/>
-          <w:i/>
-          <w:iCs/>
-          <w:color w:val="000000"/>
-          <w:sz w:val="22"/>
-          <w:szCs w:val="22"/>
-        </w:rPr>
-      </w:pPr>
-      <w:r>
-        <w:rPr>
-          <w:rStyle w:val="normaltextrun"/>
-          <w:rFonts w:ascii="Arial" w:hAnsi="Arial" w:cs="Arial"/>
-          <w:i/>
-          <w:iCs/>
-          <w:color w:val="000000"/>
-          <w:sz w:val="22"/>
-          <w:szCs w:val="22"/>
-        </w:rPr>
-        <w:t>N/A</w:t>
-      </w:r>
-    </w:p>
-    <w:p>
-      <w:pPr>
-        <w:pStyle w:val="paragraph"/>
-        <w:spacing w:before="0" w:beforeAutospacing="0" w:after="0" w:afterAutospacing="0"/>
-        <w:textAlignment w:val="baseline"/>
-        <w:rPr>
-          <w:rStyle w:val="eop"/>
-          <w:rFonts w:ascii="Arial" w:hAnsi="Arial" w:cs="Arial"/>
-          <w:sz w:val="28"/>
-          <w:szCs w:val="28"/>
-          <w:lang w:val="en-GB"/>
-        </w:rPr>
-      </w:pPr>
-    </w:p>
-    <w:p>
-      <w:pPr>
-        <w:pStyle w:val="paragraph"/>
-        <w:spacing w:before="0" w:beforeAutospacing="0" w:after="0" w:afterAutospacing="0"/>
-        <w:textAlignment w:val="baseline"/>
-        <w:rPr>
-          <w:rFonts w:ascii="Segoe UI" w:hAnsi="Segoe UI" w:cs="Segoe UI"/>
-          <w:sz w:val="18"/>
-          <w:szCs w:val="18"/>
-          <w:lang w:val="en-GB"/>
-        </w:rPr>
-      </w:pPr>
-    </w:p>
-    <w:p>
-      <w:pPr>
-        <w:pStyle w:val="paragraph"/>
-        <w:spacing w:before="0" w:beforeAutospacing="0" w:after="0" w:afterAutospacing="0"/>
-        <w:textAlignment w:val="baseline"/>
-        <w:rPr>
-          <w:rStyle w:val="eop"/>
-          <w:rFonts w:ascii="Arial" w:hAnsi="Arial" w:cs="Arial"/>
-          <w:sz w:val="28"/>
-          <w:szCs w:val="28"/>
-          <w:lang w:val="en-GB"/>
-        </w:rPr>
-      </w:pPr>
-      <w:r>
-        <w:rPr>
-          <w:rStyle w:val="normaltextrun"/>
-          <w:rFonts w:ascii="Arial" w:hAnsi="Arial" w:cs="Arial"/>
-          <w:color w:val="000000"/>
-          <w:sz w:val="28"/>
-          <w:szCs w:val="28"/>
-          <w:lang w:val="en-GB"/>
-        </w:rPr>
-        <w:t>Task 11: Document test cases for testing the program</w:t>
-      </w:r>
-      <w:r>
-        <w:rPr>
-          <w:rStyle w:val="eop"/>
-          <w:rFonts w:ascii="Arial" w:hAnsi="Arial" w:cs="Arial"/>
-          <w:sz w:val="28"/>
-          <w:szCs w:val="28"/>
-          <w:lang w:val="en-GB"/>
-        </w:rPr>
-        <w:t> </w:t>
-      </w:r>
-    </w:p>
-    <w:p>
-      <w:pPr>
-        <w:pStyle w:val="paragraph"/>
-        <w:spacing w:before="0" w:beforeAutospacing="0" w:after="0" w:afterAutospacing="0"/>
-        <w:textAlignment w:val="baseline"/>
-        <w:rPr>
-          <w:rStyle w:val="eop"/>
-          <w:rFonts w:ascii="Arial" w:hAnsi="Arial" w:cs="Arial"/>
-          <w:sz w:val="28"/>
-          <w:szCs w:val="28"/>
-          <w:lang w:val="en-GB"/>
-        </w:rPr>
-      </w:pPr>
-    </w:p>
-    <w:p>
-      <w:pPr>
-        <w:pStyle w:val="paragraph"/>
-        <w:spacing w:before="0" w:beforeAutospacing="0" w:after="0" w:afterAutospacing="0"/>
-        <w:textAlignment w:val="baseline"/>
-        <w:rPr>
-          <w:rStyle w:val="normaltextrun"/>
-          <w:rFonts w:ascii="Arial" w:hAnsi="Arial" w:cs="Arial"/>
-          <w:i/>
-          <w:iCs/>
-          <w:color w:val="000000"/>
-          <w:sz w:val="22"/>
-          <w:szCs w:val="22"/>
-        </w:rPr>
-      </w:pPr>
-      <w:r>
-        <w:rPr>
-          <w:rStyle w:val="normaltextrun"/>
-          <w:rFonts w:ascii="Arial" w:hAnsi="Arial" w:cs="Arial"/>
-          <w:i/>
-          <w:iCs/>
-          <w:color w:val="000000"/>
-          <w:sz w:val="22"/>
-          <w:szCs w:val="22"/>
-        </w:rPr>
-        <w:lastRenderedPageBreak/>
-        <w:t>N/A</w:t>
-      </w:r>
-    </w:p>
-    <w:p>
-      <w:pPr>
-        <w:pStyle w:val="paragraph"/>
-        <w:spacing w:before="0" w:beforeAutospacing="0" w:after="0" w:afterAutospacing="0"/>
-        <w:textAlignment w:val="baseline"/>
-        <w:rPr>
-          <w:rFonts w:ascii="Segoe UI" w:hAnsi="Segoe UI" w:cs="Segoe UI"/>
-          <w:sz w:val="18"/>
-          <w:szCs w:val="18"/>
-          <w:lang w:val="en-GB"/>
-        </w:rPr>
-      </w:pPr>
-    </w:p>
-    <w:p>
-      <w:pPr>
-        <w:pStyle w:val="paragraph"/>
-        <w:spacing w:before="0" w:beforeAutospacing="0" w:after="0" w:afterAutospacing="0"/>
-        <w:textAlignment w:val="baseline"/>
-        <w:rPr>
-          <w:rStyle w:val="eop"/>
-          <w:rFonts w:ascii="Arial" w:hAnsi="Arial" w:cs="Arial"/>
-          <w:sz w:val="22"/>
-          <w:szCs w:val="22"/>
-        </w:rPr>
-      </w:pPr>
-      <w:r>
-        <w:rPr>
-          <w:rStyle w:val="normaltextrun"/>
-          <w:rFonts w:ascii="Arial" w:hAnsi="Arial" w:cs="Arial"/>
-          <w:i/>
-          <w:iCs/>
-          <w:color w:val="000000"/>
-          <w:sz w:val="22"/>
-          <w:szCs w:val="22"/>
-        </w:rPr>
-        <w:t>Document any testing that can be used to test your program. If any input is inputted using the keyboard, describe the expected input, plus any exceptional, boundary or invalid cases.</w:t>
-      </w:r>
-      <w:r>
-        <w:rPr>
-          <w:rStyle w:val="eop"/>
-          <w:rFonts w:ascii="Arial" w:hAnsi="Arial" w:cs="Arial"/>
-          <w:sz w:val="22"/>
-          <w:szCs w:val="22"/>
-        </w:rPr>
-        <w:t> </w:t>
-      </w:r>
-    </w:p>
-    <w:p>
-      <w:pPr>
-        <w:pStyle w:val="paragraph"/>
-        <w:spacing w:before="0" w:beforeAutospacing="0" w:after="0" w:afterAutospacing="0"/>
-        <w:textAlignment w:val="baseline"/>
-        <w:rPr>
-          <w:rFonts w:ascii="Segoe UI" w:hAnsi="Segoe UI" w:cs="Segoe UI"/>
-          <w:sz w:val="18"/>
-          <w:szCs w:val="18"/>
-        </w:rPr>
-      </w:pPr>
-    </w:p>
-    <w:p>
-      <w:pPr>
-        <w:pStyle w:val="paragraph"/>
-        <w:spacing w:before="0" w:beforeAutospacing="0" w:after="0" w:afterAutospacing="0"/>
-        <w:textAlignment w:val="baseline"/>
-        <w:rPr>
-          <w:rFonts w:ascii="Segoe UI" w:hAnsi="Segoe UI" w:cs="Segoe UI"/>
-          <w:sz w:val="18"/>
-          <w:szCs w:val="18"/>
-          <w:lang w:val="en-GB"/>
-        </w:rPr>
-      </w:pPr>
-      <w:r>
-        <w:rPr>
-          <w:rStyle w:val="normaltextrun"/>
-          <w:rFonts w:ascii="Arial" w:hAnsi="Arial" w:cs="Arial"/>
-          <w:color w:val="000000"/>
-          <w:sz w:val="28"/>
-          <w:szCs w:val="28"/>
-          <w:lang w:val="en-GB"/>
-        </w:rPr>
-        <w:t>Task 12: Refine the plan</w:t>
-      </w:r>
-      <w:r>
-        <w:rPr>
-          <w:rStyle w:val="eop"/>
-          <w:rFonts w:ascii="Arial" w:hAnsi="Arial" w:cs="Arial"/>
-          <w:sz w:val="28"/>
-          <w:szCs w:val="28"/>
-          <w:lang w:val="en-GB"/>
-        </w:rPr>
-        <w:t> </w:t>
-      </w:r>
-    </w:p>
-    <w:p>
-      <w:pPr>
-        <w:pStyle w:val="paragraph"/>
-        <w:spacing w:before="0" w:beforeAutospacing="0" w:after="0" w:afterAutospacing="0"/>
-        <w:textAlignment w:val="baseline"/>
-        <w:rPr>
-          <w:rStyle w:val="eop"/>
-          <w:rFonts w:ascii="Arial" w:hAnsi="Arial" w:cs="Arial"/>
-          <w:sz w:val="22"/>
-          <w:szCs w:val="22"/>
-        </w:rPr>
-      </w:pPr>
-      <w:r>
-        <w:rPr>
-          <w:rStyle w:val="normaltextrun"/>
-          <w:rFonts w:ascii="Arial" w:hAnsi="Arial" w:cs="Arial"/>
-          <w:i/>
-          <w:iCs/>
-          <w:color w:val="000000"/>
-          <w:sz w:val="22"/>
-          <w:szCs w:val="22"/>
-        </w:rPr>
-        <w:t>Note any modifications here when iterating through the development cycles.</w:t>
-      </w:r>
-      <w:r>
-        <w:rPr>
-          <w:rStyle w:val="eop"/>
-          <w:rFonts w:ascii="Arial" w:hAnsi="Arial" w:cs="Arial"/>
-          <w:sz w:val="22"/>
-          <w:szCs w:val="22"/>
-        </w:rPr>
-        <w:t> </w:t>
-      </w:r>
-    </w:p>
-    <w:p>
-      <w:pPr>
-        <w:pStyle w:val="paragraph"/>
-        <w:spacing w:before="0" w:beforeAutospacing="0" w:after="0" w:afterAutospacing="0"/>
-        <w:textAlignment w:val="baseline"/>
-        <w:rPr>
-          <w:rStyle w:val="eop"/>
-          <w:rFonts w:ascii="Arial" w:hAnsi="Arial" w:cs="Arial"/>
-          <w:sz w:val="22"/>
-          <w:szCs w:val="22"/>
-        </w:rPr>
-      </w:pPr>
-    </w:p>
-    <w:p>
-      <w:pPr>
-        <w:pStyle w:val="paragraph"/>
-        <w:spacing w:before="0" w:beforeAutospacing="0" w:after="0" w:afterAutospacing="0"/>
-        <w:textAlignment w:val="baseline"/>
-        <w:rPr>
-          <w:rStyle w:val="normaltextrun"/>
-          <w:rFonts w:ascii="Arial" w:hAnsi="Arial" w:cs="Arial"/>
-          <w:i/>
-          <w:iCs/>
-          <w:color w:val="000000"/>
-          <w:sz w:val="22"/>
-          <w:szCs w:val="22"/>
-        </w:rPr>
-      </w:pPr>
-      <w:r>
-        <w:rPr>
-          <w:rStyle w:val="normaltextrun"/>
-          <w:rFonts w:ascii="Arial" w:hAnsi="Arial" w:cs="Arial"/>
-          <w:i/>
-          <w:iCs/>
-          <w:color w:val="000000"/>
-          <w:sz w:val="22"/>
-          <w:szCs w:val="22"/>
-        </w:rPr>
-        <w:t>N/A</w:t>
-      </w:r>
-    </w:p>
-    <w:p>
-      <w:pPr>
-        <w:pStyle w:val="paragraph"/>
-        <w:spacing w:before="0" w:beforeAutospacing="0" w:after="0" w:afterAutospacing="0"/>
-        <w:textAlignment w:val="baseline"/>
-        <w:rPr>
-          <w:rStyle w:val="eop"/>
-          <w:rFonts w:ascii="Arial" w:hAnsi="Arial" w:cs="Arial"/>
-          <w:sz w:val="22"/>
-          <w:szCs w:val="22"/>
-        </w:rPr>
-      </w:pPr>
-    </w:p>
-    <w:p>
-      <w:pPr>
-        <w:pStyle w:val="paragraph"/>
-        <w:spacing w:before="0" w:beforeAutospacing="0" w:after="0" w:afterAutospacing="0"/>
-        <w:textAlignment w:val="baseline"/>
-        <w:rPr>
-          <w:rFonts w:ascii="Segoe UI" w:hAnsi="Segoe UI" w:cs="Segoe UI"/>
-          <w:sz w:val="18"/>
-          <w:szCs w:val="18"/>
-        </w:rPr>
-      </w:pPr>
-    </w:p>
-    <w:p>
-      <w:pPr>
-        <w:pStyle w:val="paragraph"/>
-        <w:spacing w:before="0" w:beforeAutospacing="0" w:after="0" w:afterAutospacing="0"/>
-        <w:textAlignment w:val="baseline"/>
-        <w:rPr>
-          <w:rFonts w:ascii="Segoe UI" w:hAnsi="Segoe UI" w:cs="Segoe UI"/>
-          <w:sz w:val="18"/>
-          <w:szCs w:val="18"/>
-          <w:lang w:val="en-GB"/>
-        </w:rPr>
-      </w:pPr>
-      <w:r>
-        <w:rPr>
-          <w:rStyle w:val="normaltextrun"/>
-          <w:rFonts w:ascii="Arial" w:hAnsi="Arial" w:cs="Arial"/>
-          <w:color w:val="000000"/>
-          <w:sz w:val="28"/>
-          <w:szCs w:val="28"/>
-          <w:lang w:val="en-GB"/>
-        </w:rPr>
-        <w:t>Task 13: Document testing</w:t>
-      </w:r>
-      <w:r>
-        <w:rPr>
-          <w:rStyle w:val="eop"/>
-          <w:rFonts w:ascii="Arial" w:hAnsi="Arial" w:cs="Arial"/>
-          <w:sz w:val="28"/>
-          <w:szCs w:val="28"/>
-          <w:lang w:val="en-GB"/>
-        </w:rPr>
-        <w:t> </w:t>
-      </w:r>
-    </w:p>
-    <w:p>
-      <w:pPr>
-        <w:pStyle w:val="paragraph"/>
-        <w:spacing w:before="0" w:beforeAutospacing="0" w:after="0" w:afterAutospacing="0"/>
-        <w:textAlignment w:val="baseline"/>
-        <w:rPr>
-          <w:rStyle w:val="eop"/>
-          <w:rFonts w:ascii="Arial" w:hAnsi="Arial" w:cs="Arial"/>
-          <w:sz w:val="22"/>
-          <w:szCs w:val="22"/>
-        </w:rPr>
-      </w:pPr>
-      <w:r>
-        <w:rPr>
-          <w:rStyle w:val="normaltextrun"/>
-          <w:rFonts w:ascii="Arial" w:hAnsi="Arial" w:cs="Arial"/>
-          <w:i/>
-          <w:iCs/>
-          <w:color w:val="000000"/>
-          <w:sz w:val="22"/>
-          <w:szCs w:val="22"/>
-        </w:rPr>
-        <w:t>Show screenshots of your program working with descriptions of each image. These images should test the tests cases listed above.</w:t>
-      </w:r>
-      <w:r>
-        <w:rPr>
-          <w:rStyle w:val="eop"/>
-          <w:rFonts w:ascii="Arial" w:hAnsi="Arial" w:cs="Arial"/>
-          <w:sz w:val="22"/>
-          <w:szCs w:val="22"/>
-        </w:rPr>
-        <w:t> </w:t>
-      </w:r>
-    </w:p>
-    <w:p>
-      <w:pPr>
-        <w:pStyle w:val="paragraph"/>
-        <w:spacing w:before="0" w:beforeAutospacing="0" w:after="0" w:afterAutospacing="0"/>
-        <w:textAlignment w:val="baseline"/>
-        <w:rPr>
-          <w:rStyle w:val="eop"/>
-          <w:rFonts w:ascii="Arial" w:hAnsi="Arial" w:cs="Arial"/>
-          <w:sz w:val="22"/>
-          <w:szCs w:val="22"/>
-        </w:rPr>
-      </w:pPr>
-    </w:p>
-    <w:p>
-      <w:pPr>
-        <w:pStyle w:val="paragraph"/>
-        <w:spacing w:before="0" w:beforeAutospacing="0" w:after="0" w:afterAutospacing="0"/>
-        <w:textAlignment w:val="baseline"/>
-        <w:rPr>
-          <w:rStyle w:val="normaltextrun"/>
-          <w:rFonts w:ascii="Arial" w:hAnsi="Arial" w:cs="Arial"/>
-          <w:i/>
-          <w:iCs/>
-          <w:color w:val="000000"/>
-          <w:sz w:val="22"/>
-          <w:szCs w:val="22"/>
-        </w:rPr>
-      </w:pPr>
-      <w:r>
-        <w:rPr>
-          <w:rStyle w:val="normaltextrun"/>
-          <w:rFonts w:ascii="Arial" w:hAnsi="Arial" w:cs="Arial"/>
-          <w:i/>
-          <w:iCs/>
-          <w:color w:val="000000"/>
-          <w:sz w:val="22"/>
-          <w:szCs w:val="22"/>
-        </w:rPr>
-        <w:t>N/A</w:t>
-      </w:r>
-    </w:p>
-    <w:p>
-      <w:pPr>
-        <w:pStyle w:val="paragraph"/>
-        <w:spacing w:before="0" w:beforeAutospacing="0" w:after="0" w:afterAutospacing="0"/>
-        <w:textAlignment w:val="baseline"/>
-        <w:rPr>
-          <w:rFonts w:ascii="Segoe UI" w:hAnsi="Segoe UI" w:cs="Segoe UI"/>
-          <w:sz w:val="18"/>
-          <w:szCs w:val="18"/>
-        </w:rPr>
-      </w:pPr>
-    </w:p>
-    <w:p>
-      <w:pPr>
-        <w:pStyle w:val="paragraph"/>
-        <w:spacing w:before="0" w:beforeAutospacing="0" w:after="0" w:afterAutospacing="0"/>
-        <w:textAlignment w:val="baseline"/>
-        <w:rPr>
-          <w:rFonts w:ascii="Segoe UI" w:hAnsi="Segoe UI" w:cs="Segoe UI"/>
-          <w:sz w:val="18"/>
-          <w:szCs w:val="18"/>
-        </w:rPr>
-      </w:pPr>
-      <w:r>
-        <w:rPr>
-          <w:rStyle w:val="eop"/>
-          <w:rFonts w:ascii="Calibri" w:hAnsi="Calibri" w:cs="Calibri"/>
-          <w:sz w:val="22"/>
-          <w:szCs w:val="22"/>
-        </w:rPr>
-        <w:t> </w:t>
-      </w:r>
-    </w:p>
-    <w:p>
-      <w:pPr>
-        <w:pStyle w:val="paragraph"/>
-        <w:spacing w:before="0" w:beforeAutospacing="0" w:after="0" w:afterAutospacing="0"/>
-        <w:textAlignment w:val="baseline"/>
-        <w:rPr>
-          <w:rFonts w:ascii="Segoe UI" w:hAnsi="Segoe UI" w:cs="Segoe UI"/>
-          <w:sz w:val="18"/>
-          <w:szCs w:val="18"/>
-          <w:lang w:val="en-GB"/>
-        </w:rPr>
-      </w:pPr>
-      <w:r>
-        <w:rPr>
-          <w:rStyle w:val="normaltextrun"/>
-          <w:rFonts w:ascii="Arial" w:hAnsi="Arial" w:cs="Arial"/>
-          <w:color w:val="000000"/>
-          <w:sz w:val="28"/>
-          <w:szCs w:val="28"/>
-          <w:lang w:val="en-GB"/>
-        </w:rPr>
-        <w:t>Task 14 : Evaluation</w:t>
-      </w:r>
-      <w:r>
-        <w:rPr>
-          <w:rStyle w:val="eop"/>
-          <w:rFonts w:ascii="Arial" w:hAnsi="Arial" w:cs="Arial"/>
-          <w:sz w:val="28"/>
-          <w:szCs w:val="28"/>
-          <w:lang w:val="en-GB"/>
-        </w:rPr>
-        <w:t> </w:t>
-      </w:r>
-    </w:p>
-    <w:p>
-      <w:pPr>
-        <w:pStyle w:val="paragraph"/>
-        <w:spacing w:before="0" w:beforeAutospacing="0" w:after="0" w:afterAutospacing="0"/>
-        <w:textAlignment w:val="baseline"/>
-        <w:rPr>
-          <w:rFonts w:ascii="Segoe UI" w:hAnsi="Segoe UI" w:cs="Segoe UI"/>
-          <w:sz w:val="18"/>
-          <w:szCs w:val="18"/>
-        </w:rPr>
-      </w:pPr>
-      <w:r>
-        <w:rPr>
-          <w:rStyle w:val="normaltextrun"/>
-          <w:rFonts w:ascii="Calibri" w:hAnsi="Calibri" w:cs="Calibri"/>
-          <w:i/>
-          <w:iCs/>
-          <w:color w:val="000000"/>
-          <w:sz w:val="22"/>
-          <w:szCs w:val="22"/>
-        </w:rPr>
-        <w:t>How did your version turn out</w:t>
-      </w:r>
-      <w:r>
-        <w:rPr>
-          <w:rStyle w:val="eop"/>
-          <w:rFonts w:ascii="Calibri" w:hAnsi="Calibri" w:cs="Calibri"/>
-          <w:sz w:val="22"/>
-          <w:szCs w:val="22"/>
-        </w:rPr>
-        <w:t> </w:t>
-      </w:r>
-    </w:p>
-    <w:p/>
-    <w:p>
-      <w:r>
-        <w:tab/>
-        <w:t>Changes to design look nice and I am happy with the result. Ready to move on</w:t>
-      </w:r>
       <w:bookmarkStart w:id="0" w:name="_GoBack"/>
       <w:bookmarkEnd w:id="0"/>
+    </w:p>
+    <w:p>
+      <w:pPr>
+        <w:pStyle w:val="paragraph"/>
+        <w:spacing w:before="0" w:beforeAutospacing="0" w:after="0" w:afterAutospacing="0"/>
+        <w:textAlignment w:val="baseline"/>
+        <w:rPr>
+          <w:rStyle w:val="eop"/>
+          <w:rFonts w:ascii="Arial" w:hAnsi="Arial" w:cs="Arial"/>
+          <w:sz w:val="28"/>
+          <w:szCs w:val="28"/>
+          <w:lang w:val="en-GB"/>
+        </w:rPr>
+      </w:pPr>
+    </w:p>
+    <w:p>
+      <w:pPr>
+        <w:pStyle w:val="paragraph"/>
+        <w:spacing w:before="0" w:beforeAutospacing="0" w:after="0" w:afterAutospacing="0"/>
+        <w:textAlignment w:val="baseline"/>
+        <w:rPr>
+          <w:rStyle w:val="normaltextrun"/>
+          <w:rFonts w:ascii="Arial" w:hAnsi="Arial" w:cs="Arial"/>
+          <w:i/>
+          <w:iCs/>
+          <w:color w:val="000000"/>
+          <w:sz w:val="22"/>
+          <w:szCs w:val="22"/>
+        </w:rPr>
+      </w:pPr>
+      <w:r>
+        <w:rPr>
+          <w:rStyle w:val="normaltextrun"/>
+          <w:rFonts w:ascii="Arial" w:hAnsi="Arial" w:cs="Arial"/>
+          <w:i/>
+          <w:iCs/>
+          <w:color w:val="000000"/>
+          <w:sz w:val="22"/>
+          <w:szCs w:val="22"/>
+        </w:rPr>
+        <w:tab/>
+        <w:t xml:space="preserve">I will use simple black and white colours as much as I can with a blue colour on anything that can be clicked on (Link). </w:t>
+      </w:r>
+    </w:p>
+    <w:p>
+      <w:pPr>
+        <w:pStyle w:val="paragraph"/>
+        <w:spacing w:before="0" w:beforeAutospacing="0" w:after="0" w:afterAutospacing="0"/>
+        <w:textAlignment w:val="baseline"/>
+        <w:rPr>
+          <w:rStyle w:val="eop"/>
+          <w:rFonts w:ascii="Arial" w:hAnsi="Arial" w:cs="Arial"/>
+          <w:sz w:val="28"/>
+          <w:szCs w:val="28"/>
+          <w:lang w:val="en-GB"/>
+        </w:rPr>
+      </w:pPr>
+    </w:p>
+    <w:p>
+      <w:pPr>
+        <w:pStyle w:val="paragraph"/>
+        <w:spacing w:before="0" w:beforeAutospacing="0" w:after="0" w:afterAutospacing="0"/>
+        <w:textAlignment w:val="baseline"/>
+        <w:rPr>
+          <w:rFonts w:ascii="Segoe UI" w:hAnsi="Segoe UI" w:cs="Segoe UI"/>
+          <w:sz w:val="18"/>
+          <w:szCs w:val="18"/>
+          <w:lang w:val="en-GB"/>
+        </w:rPr>
+      </w:pPr>
+    </w:p>
+    <w:p>
+      <w:pPr>
+        <w:pStyle w:val="paragraph"/>
+        <w:spacing w:before="0" w:beforeAutospacing="0" w:after="0" w:afterAutospacing="0"/>
+        <w:textAlignment w:val="baseline"/>
+        <w:rPr>
+          <w:rStyle w:val="eop"/>
+          <w:rFonts w:ascii="Arial" w:hAnsi="Arial" w:cs="Arial"/>
+          <w:sz w:val="28"/>
+          <w:szCs w:val="28"/>
+          <w:lang w:val="en-GB"/>
+        </w:rPr>
+      </w:pPr>
+      <w:r>
+        <w:rPr>
+          <w:rStyle w:val="normaltextrun"/>
+          <w:rFonts w:ascii="Arial" w:hAnsi="Arial" w:cs="Arial"/>
+          <w:color w:val="000000"/>
+          <w:sz w:val="28"/>
+          <w:szCs w:val="28"/>
+          <w:lang w:val="en-GB"/>
+        </w:rPr>
+        <w:t>Task 11: Document test cases for testing the program</w:t>
+      </w:r>
+      <w:r>
+        <w:rPr>
+          <w:rStyle w:val="eop"/>
+          <w:rFonts w:ascii="Arial" w:hAnsi="Arial" w:cs="Arial"/>
+          <w:sz w:val="28"/>
+          <w:szCs w:val="28"/>
+          <w:lang w:val="en-GB"/>
+        </w:rPr>
+        <w:t> </w:t>
+      </w:r>
+    </w:p>
+    <w:p>
+      <w:pPr>
+        <w:pStyle w:val="paragraph"/>
+        <w:spacing w:before="0" w:beforeAutospacing="0" w:after="0" w:afterAutospacing="0"/>
+        <w:textAlignment w:val="baseline"/>
+        <w:rPr>
+          <w:rStyle w:val="eop"/>
+          <w:rFonts w:ascii="Arial" w:hAnsi="Arial" w:cs="Arial"/>
+          <w:sz w:val="28"/>
+          <w:szCs w:val="28"/>
+          <w:lang w:val="en-GB"/>
+        </w:rPr>
+      </w:pPr>
+    </w:p>
+    <w:p>
+      <w:pPr>
+        <w:pStyle w:val="paragraph"/>
+        <w:spacing w:before="0" w:beforeAutospacing="0" w:after="0" w:afterAutospacing="0"/>
+        <w:textAlignment w:val="baseline"/>
+        <w:rPr>
+          <w:rStyle w:val="normaltextrun"/>
+          <w:rFonts w:ascii="Arial" w:hAnsi="Arial" w:cs="Arial"/>
+          <w:i/>
+          <w:iCs/>
+          <w:color w:val="000000"/>
+          <w:sz w:val="22"/>
+          <w:szCs w:val="22"/>
+        </w:rPr>
+      </w:pPr>
+      <w:r>
+        <w:rPr>
+          <w:rStyle w:val="normaltextrun"/>
+          <w:rFonts w:ascii="Arial" w:hAnsi="Arial" w:cs="Arial"/>
+          <w:i/>
+          <w:iCs/>
+          <w:color w:val="000000"/>
+          <w:sz w:val="22"/>
+          <w:szCs w:val="22"/>
+        </w:rPr>
+        <w:t>N/A</w:t>
+      </w:r>
+    </w:p>
+    <w:p>
+      <w:pPr>
+        <w:pStyle w:val="paragraph"/>
+        <w:spacing w:before="0" w:beforeAutospacing="0" w:after="0" w:afterAutospacing="0"/>
+        <w:textAlignment w:val="baseline"/>
+        <w:rPr>
+          <w:rFonts w:ascii="Segoe UI" w:hAnsi="Segoe UI" w:cs="Segoe UI"/>
+          <w:sz w:val="18"/>
+          <w:szCs w:val="18"/>
+          <w:lang w:val="en-GB"/>
+        </w:rPr>
+      </w:pPr>
+    </w:p>
+    <w:p>
+      <w:pPr>
+        <w:pStyle w:val="paragraph"/>
+        <w:spacing w:before="0" w:beforeAutospacing="0" w:after="0" w:afterAutospacing="0"/>
+        <w:textAlignment w:val="baseline"/>
+        <w:rPr>
+          <w:rStyle w:val="eop"/>
+          <w:rFonts w:ascii="Arial" w:hAnsi="Arial" w:cs="Arial"/>
+          <w:sz w:val="22"/>
+          <w:szCs w:val="22"/>
+        </w:rPr>
+      </w:pPr>
+      <w:r>
+        <w:rPr>
+          <w:rStyle w:val="normaltextrun"/>
+          <w:rFonts w:ascii="Arial" w:hAnsi="Arial" w:cs="Arial"/>
+          <w:i/>
+          <w:iCs/>
+          <w:color w:val="000000"/>
+          <w:sz w:val="22"/>
+          <w:szCs w:val="22"/>
+        </w:rPr>
+        <w:t>Document any testing that can be used to test your program. If any input is inputted using the keyboard, describe the expected input, plus any exceptional, boundary or invalid cases.</w:t>
+      </w:r>
+      <w:r>
+        <w:rPr>
+          <w:rStyle w:val="eop"/>
+          <w:rFonts w:ascii="Arial" w:hAnsi="Arial" w:cs="Arial"/>
+          <w:sz w:val="22"/>
+          <w:szCs w:val="22"/>
+        </w:rPr>
+        <w:t> </w:t>
+      </w:r>
+    </w:p>
+    <w:p>
+      <w:pPr>
+        <w:pStyle w:val="paragraph"/>
+        <w:spacing w:before="0" w:beforeAutospacing="0" w:after="0" w:afterAutospacing="0"/>
+        <w:textAlignment w:val="baseline"/>
+        <w:rPr>
+          <w:rFonts w:ascii="Segoe UI" w:hAnsi="Segoe UI" w:cs="Segoe UI"/>
+          <w:sz w:val="18"/>
+          <w:szCs w:val="18"/>
+        </w:rPr>
+      </w:pPr>
+    </w:p>
+    <w:p>
+      <w:pPr>
+        <w:pStyle w:val="paragraph"/>
+        <w:spacing w:before="0" w:beforeAutospacing="0" w:after="0" w:afterAutospacing="0"/>
+        <w:textAlignment w:val="baseline"/>
+        <w:rPr>
+          <w:rFonts w:ascii="Segoe UI" w:hAnsi="Segoe UI" w:cs="Segoe UI"/>
+          <w:sz w:val="18"/>
+          <w:szCs w:val="18"/>
+          <w:lang w:val="en-GB"/>
+        </w:rPr>
+      </w:pPr>
+      <w:r>
+        <w:rPr>
+          <w:rStyle w:val="normaltextrun"/>
+          <w:rFonts w:ascii="Arial" w:hAnsi="Arial" w:cs="Arial"/>
+          <w:color w:val="000000"/>
+          <w:sz w:val="28"/>
+          <w:szCs w:val="28"/>
+          <w:lang w:val="en-GB"/>
+        </w:rPr>
+        <w:t>Task 12: Refine the plan</w:t>
+      </w:r>
+      <w:r>
+        <w:rPr>
+          <w:rStyle w:val="eop"/>
+          <w:rFonts w:ascii="Arial" w:hAnsi="Arial" w:cs="Arial"/>
+          <w:sz w:val="28"/>
+          <w:szCs w:val="28"/>
+          <w:lang w:val="en-GB"/>
+        </w:rPr>
+        <w:t> </w:t>
+      </w:r>
+    </w:p>
+    <w:p>
+      <w:pPr>
+        <w:pStyle w:val="paragraph"/>
+        <w:spacing w:before="0" w:beforeAutospacing="0" w:after="0" w:afterAutospacing="0"/>
+        <w:textAlignment w:val="baseline"/>
+        <w:rPr>
+          <w:rStyle w:val="eop"/>
+          <w:rFonts w:ascii="Arial" w:hAnsi="Arial" w:cs="Arial"/>
+          <w:sz w:val="22"/>
+          <w:szCs w:val="22"/>
+        </w:rPr>
+      </w:pPr>
+      <w:r>
+        <w:rPr>
+          <w:rStyle w:val="normaltextrun"/>
+          <w:rFonts w:ascii="Arial" w:hAnsi="Arial" w:cs="Arial"/>
+          <w:i/>
+          <w:iCs/>
+          <w:color w:val="000000"/>
+          <w:sz w:val="22"/>
+          <w:szCs w:val="22"/>
+        </w:rPr>
+        <w:t>Note any modifications here when iterating through the development cycles.</w:t>
+      </w:r>
+      <w:r>
+        <w:rPr>
+          <w:rStyle w:val="eop"/>
+          <w:rFonts w:ascii="Arial" w:hAnsi="Arial" w:cs="Arial"/>
+          <w:sz w:val="22"/>
+          <w:szCs w:val="22"/>
+        </w:rPr>
+        <w:t> </w:t>
+      </w:r>
+    </w:p>
+    <w:p>
+      <w:pPr>
+        <w:pStyle w:val="paragraph"/>
+        <w:spacing w:before="0" w:beforeAutospacing="0" w:after="0" w:afterAutospacing="0"/>
+        <w:textAlignment w:val="baseline"/>
+        <w:rPr>
+          <w:rStyle w:val="eop"/>
+          <w:rFonts w:ascii="Arial" w:hAnsi="Arial" w:cs="Arial"/>
+          <w:sz w:val="22"/>
+          <w:szCs w:val="22"/>
+        </w:rPr>
+      </w:pPr>
+    </w:p>
+    <w:p>
+      <w:pPr>
+        <w:pStyle w:val="paragraph"/>
+        <w:spacing w:before="0" w:beforeAutospacing="0" w:after="0" w:afterAutospacing="0"/>
+        <w:textAlignment w:val="baseline"/>
+        <w:rPr>
+          <w:rStyle w:val="normaltextrun"/>
+          <w:rFonts w:ascii="Arial" w:hAnsi="Arial" w:cs="Arial"/>
+          <w:i/>
+          <w:iCs/>
+          <w:color w:val="000000"/>
+          <w:sz w:val="22"/>
+          <w:szCs w:val="22"/>
+        </w:rPr>
+      </w:pPr>
+      <w:r>
+        <w:rPr>
+          <w:rStyle w:val="normaltextrun"/>
+          <w:rFonts w:ascii="Arial" w:hAnsi="Arial" w:cs="Arial"/>
+          <w:i/>
+          <w:iCs/>
+          <w:color w:val="000000"/>
+          <w:sz w:val="22"/>
+          <w:szCs w:val="22"/>
+        </w:rPr>
+        <w:t>N/A</w:t>
+      </w:r>
+    </w:p>
+    <w:p>
+      <w:pPr>
+        <w:pStyle w:val="paragraph"/>
+        <w:spacing w:before="0" w:beforeAutospacing="0" w:after="0" w:afterAutospacing="0"/>
+        <w:textAlignment w:val="baseline"/>
+        <w:rPr>
+          <w:rStyle w:val="eop"/>
+          <w:rFonts w:ascii="Arial" w:hAnsi="Arial" w:cs="Arial"/>
+          <w:sz w:val="22"/>
+          <w:szCs w:val="22"/>
+        </w:rPr>
+      </w:pPr>
+    </w:p>
+    <w:p>
+      <w:pPr>
+        <w:pStyle w:val="paragraph"/>
+        <w:spacing w:before="0" w:beforeAutospacing="0" w:after="0" w:afterAutospacing="0"/>
+        <w:textAlignment w:val="baseline"/>
+        <w:rPr>
+          <w:rFonts w:ascii="Segoe UI" w:hAnsi="Segoe UI" w:cs="Segoe UI"/>
+          <w:sz w:val="18"/>
+          <w:szCs w:val="18"/>
+        </w:rPr>
+      </w:pPr>
+    </w:p>
+    <w:p>
+      <w:pPr>
+        <w:pStyle w:val="paragraph"/>
+        <w:spacing w:before="0" w:beforeAutospacing="0" w:after="0" w:afterAutospacing="0"/>
+        <w:textAlignment w:val="baseline"/>
+        <w:rPr>
+          <w:rFonts w:ascii="Segoe UI" w:hAnsi="Segoe UI" w:cs="Segoe UI"/>
+          <w:sz w:val="18"/>
+          <w:szCs w:val="18"/>
+          <w:lang w:val="en-GB"/>
+        </w:rPr>
+      </w:pPr>
+      <w:r>
+        <w:rPr>
+          <w:rStyle w:val="normaltextrun"/>
+          <w:rFonts w:ascii="Arial" w:hAnsi="Arial" w:cs="Arial"/>
+          <w:color w:val="000000"/>
+          <w:sz w:val="28"/>
+          <w:szCs w:val="28"/>
+          <w:lang w:val="en-GB"/>
+        </w:rPr>
+        <w:t>Task 13: Document testing</w:t>
+      </w:r>
+      <w:r>
+        <w:rPr>
+          <w:rStyle w:val="eop"/>
+          <w:rFonts w:ascii="Arial" w:hAnsi="Arial" w:cs="Arial"/>
+          <w:sz w:val="28"/>
+          <w:szCs w:val="28"/>
+          <w:lang w:val="en-GB"/>
+        </w:rPr>
+        <w:t> </w:t>
+      </w:r>
+    </w:p>
+    <w:p>
+      <w:pPr>
+        <w:pStyle w:val="paragraph"/>
+        <w:spacing w:before="0" w:beforeAutospacing="0" w:after="0" w:afterAutospacing="0"/>
+        <w:textAlignment w:val="baseline"/>
+        <w:rPr>
+          <w:rStyle w:val="eop"/>
+          <w:rFonts w:ascii="Arial" w:hAnsi="Arial" w:cs="Arial"/>
+          <w:sz w:val="22"/>
+          <w:szCs w:val="22"/>
+        </w:rPr>
+      </w:pPr>
+      <w:r>
+        <w:rPr>
+          <w:rStyle w:val="normaltextrun"/>
+          <w:rFonts w:ascii="Arial" w:hAnsi="Arial" w:cs="Arial"/>
+          <w:i/>
+          <w:iCs/>
+          <w:color w:val="000000"/>
+          <w:sz w:val="22"/>
+          <w:szCs w:val="22"/>
+        </w:rPr>
+        <w:t>Show screenshots of your program working with descriptions of each image. These images should test the tests cases listed above.</w:t>
+      </w:r>
+      <w:r>
+        <w:rPr>
+          <w:rStyle w:val="eop"/>
+          <w:rFonts w:ascii="Arial" w:hAnsi="Arial" w:cs="Arial"/>
+          <w:sz w:val="22"/>
+          <w:szCs w:val="22"/>
+        </w:rPr>
+        <w:t> </w:t>
+      </w:r>
+    </w:p>
+    <w:p>
+      <w:pPr>
+        <w:pStyle w:val="paragraph"/>
+        <w:spacing w:before="0" w:beforeAutospacing="0" w:after="0" w:afterAutospacing="0"/>
+        <w:textAlignment w:val="baseline"/>
+        <w:rPr>
+          <w:rStyle w:val="eop"/>
+          <w:rFonts w:ascii="Arial" w:hAnsi="Arial" w:cs="Arial"/>
+          <w:sz w:val="22"/>
+          <w:szCs w:val="22"/>
+        </w:rPr>
+      </w:pPr>
+    </w:p>
+    <w:p>
+      <w:pPr>
+        <w:pStyle w:val="paragraph"/>
+        <w:spacing w:before="0" w:beforeAutospacing="0" w:after="0" w:afterAutospacing="0"/>
+        <w:textAlignment w:val="baseline"/>
+        <w:rPr>
+          <w:rStyle w:val="normaltextrun"/>
+          <w:rFonts w:ascii="Arial" w:hAnsi="Arial" w:cs="Arial"/>
+          <w:i/>
+          <w:iCs/>
+          <w:color w:val="000000"/>
+          <w:sz w:val="22"/>
+          <w:szCs w:val="22"/>
+        </w:rPr>
+      </w:pPr>
+      <w:r>
+        <w:rPr>
+          <w:rStyle w:val="normaltextrun"/>
+          <w:rFonts w:ascii="Arial" w:hAnsi="Arial" w:cs="Arial"/>
+          <w:i/>
+          <w:iCs/>
+          <w:color w:val="000000"/>
+          <w:sz w:val="22"/>
+          <w:szCs w:val="22"/>
+        </w:rPr>
+        <w:t>N/A</w:t>
+      </w:r>
+    </w:p>
+    <w:p>
+      <w:pPr>
+        <w:pStyle w:val="paragraph"/>
+        <w:spacing w:before="0" w:beforeAutospacing="0" w:after="0" w:afterAutospacing="0"/>
+        <w:textAlignment w:val="baseline"/>
+        <w:rPr>
+          <w:rFonts w:ascii="Segoe UI" w:hAnsi="Segoe UI" w:cs="Segoe UI"/>
+          <w:sz w:val="18"/>
+          <w:szCs w:val="18"/>
+        </w:rPr>
+      </w:pPr>
+    </w:p>
+    <w:p>
+      <w:pPr>
+        <w:pStyle w:val="paragraph"/>
+        <w:spacing w:before="0" w:beforeAutospacing="0" w:after="0" w:afterAutospacing="0"/>
+        <w:textAlignment w:val="baseline"/>
+        <w:rPr>
+          <w:rFonts w:ascii="Segoe UI" w:hAnsi="Segoe UI" w:cs="Segoe UI"/>
+          <w:sz w:val="18"/>
+          <w:szCs w:val="18"/>
+        </w:rPr>
+      </w:pPr>
+      <w:r>
+        <w:rPr>
+          <w:rStyle w:val="eop"/>
+          <w:rFonts w:ascii="Calibri" w:hAnsi="Calibri" w:cs="Calibri"/>
+          <w:sz w:val="22"/>
+          <w:szCs w:val="22"/>
+        </w:rPr>
+        <w:t> </w:t>
+      </w:r>
+    </w:p>
+    <w:p>
+      <w:pPr>
+        <w:pStyle w:val="paragraph"/>
+        <w:spacing w:before="0" w:beforeAutospacing="0" w:after="0" w:afterAutospacing="0"/>
+        <w:textAlignment w:val="baseline"/>
+        <w:rPr>
+          <w:rFonts w:ascii="Segoe UI" w:hAnsi="Segoe UI" w:cs="Segoe UI"/>
+          <w:sz w:val="18"/>
+          <w:szCs w:val="18"/>
+          <w:lang w:val="en-GB"/>
+        </w:rPr>
+      </w:pPr>
+      <w:r>
+        <w:rPr>
+          <w:rStyle w:val="normaltextrun"/>
+          <w:rFonts w:ascii="Arial" w:hAnsi="Arial" w:cs="Arial"/>
+          <w:color w:val="000000"/>
+          <w:sz w:val="28"/>
+          <w:szCs w:val="28"/>
+          <w:lang w:val="en-GB"/>
+        </w:rPr>
+        <w:t xml:space="preserve">Task </w:t>
+      </w:r>
+      <w:proofErr w:type="gramStart"/>
+      <w:r>
+        <w:rPr>
+          <w:rStyle w:val="normaltextrun"/>
+          <w:rFonts w:ascii="Arial" w:hAnsi="Arial" w:cs="Arial"/>
+          <w:color w:val="000000"/>
+          <w:sz w:val="28"/>
+          <w:szCs w:val="28"/>
+          <w:lang w:val="en-GB"/>
+        </w:rPr>
+        <w:t>14 :</w:t>
+      </w:r>
+      <w:proofErr w:type="gramEnd"/>
+      <w:r>
+        <w:rPr>
+          <w:rStyle w:val="normaltextrun"/>
+          <w:rFonts w:ascii="Arial" w:hAnsi="Arial" w:cs="Arial"/>
+          <w:color w:val="000000"/>
+          <w:sz w:val="28"/>
+          <w:szCs w:val="28"/>
+          <w:lang w:val="en-GB"/>
+        </w:rPr>
+        <w:t xml:space="preserve"> Evaluation</w:t>
+      </w:r>
+      <w:r>
+        <w:rPr>
+          <w:rStyle w:val="eop"/>
+          <w:rFonts w:ascii="Arial" w:hAnsi="Arial" w:cs="Arial"/>
+          <w:sz w:val="28"/>
+          <w:szCs w:val="28"/>
+          <w:lang w:val="en-GB"/>
+        </w:rPr>
+        <w:t> </w:t>
+      </w:r>
+    </w:p>
+    <w:p>
+      <w:pPr>
+        <w:pStyle w:val="paragraph"/>
+        <w:spacing w:before="0" w:beforeAutospacing="0" w:after="0" w:afterAutospacing="0"/>
+        <w:textAlignment w:val="baseline"/>
+        <w:rPr>
+          <w:rFonts w:ascii="Segoe UI" w:hAnsi="Segoe UI" w:cs="Segoe UI"/>
+          <w:sz w:val="18"/>
+          <w:szCs w:val="18"/>
+        </w:rPr>
+      </w:pPr>
+      <w:r>
+        <w:rPr>
+          <w:rStyle w:val="normaltextrun"/>
+          <w:rFonts w:ascii="Calibri" w:hAnsi="Calibri" w:cs="Calibri"/>
+          <w:i/>
+          <w:iCs/>
+          <w:color w:val="000000"/>
+          <w:sz w:val="22"/>
+          <w:szCs w:val="22"/>
+        </w:rPr>
+        <w:t xml:space="preserve">How did your version turn </w:t>
+      </w:r>
+      <w:proofErr w:type="gramStart"/>
+      <w:r>
+        <w:rPr>
+          <w:rStyle w:val="normaltextrun"/>
+          <w:rFonts w:ascii="Calibri" w:hAnsi="Calibri" w:cs="Calibri"/>
+          <w:i/>
+          <w:iCs/>
+          <w:color w:val="000000"/>
+          <w:sz w:val="22"/>
+          <w:szCs w:val="22"/>
+        </w:rPr>
+        <w:t>out</w:t>
+      </w:r>
+      <w:proofErr w:type="gramEnd"/>
+      <w:r>
+        <w:rPr>
+          <w:rStyle w:val="eop"/>
+          <w:rFonts w:ascii="Calibri" w:hAnsi="Calibri" w:cs="Calibri"/>
+          <w:sz w:val="22"/>
+          <w:szCs w:val="22"/>
+        </w:rPr>
+        <w:t> </w:t>
+      </w:r>
+    </w:p>
+    <w:p/>
+    <w:p>
+      <w:r>
+        <w:tab/>
+        <w:t>Changes to design look nice and I am happy w</w:t>
+      </w:r>
+      <w:r>
+        <w:t>ith the result. I have used a simple colour system to help make the page non-intrusive and easy to use design.</w:t>
+      </w:r>
     </w:p>
     <w:sectPr>
       <w:pgSz w:w="11906" w:h="16838"/>

</xml_diff>